<commit_message>
4th Sept 2023 Study notes & Ex
</commit_message>
<xml_diff>
--- a/Unit Specific- Case Study.docx
+++ b/Unit Specific- Case Study.docx
@@ -32,8 +32,10 @@
           <w:szCs w:val="32"/>
           <w:u w:val="single"/>
         </w:rPr>
-        <w:t>Spring Boot REST API with JUnit, Integration with Kafka, and Jenkins</w:t>
-      </w:r>
+        <w:t>Spring Boot REST API with JUnit</w:t>
+      </w:r>
+      <w:bookmarkStart w:id="0" w:name="_GoBack"/>
+      <w:bookmarkEnd w:id="0"/>
     </w:p>
     <w:p>
       <w:pPr>
@@ -1415,8 +1417,6 @@
           <w:bCs w:val="0"/>
         </w:rPr>
       </w:pPr>
-      <w:bookmarkStart w:id="0" w:name="_GoBack"/>
-      <w:bookmarkEnd w:id="0"/>
     </w:p>
     <w:p>
       <w:pPr>

</xml_diff>